<commit_message>
1. add caffe 's parameters 2. add refineDet
</commit_message>
<xml_diff>
--- a/faceCluster相关.docx
+++ b/faceCluster相关.docx
@@ -3,11 +3,19 @@
 <w:document xmlns:wpc="http://schemas.microsoft.com/office/word/2010/wordprocessingCanvas" xmlns:cx="http://schemas.microsoft.com/office/drawing/2014/chartex" xmlns:cx1="http://schemas.microsoft.com/office/drawing/2015/9/8/chartex" xmlns:cx2="http://schemas.microsoft.com/office/drawing/2015/10/21/chartex" xmlns:cx3="http://schemas.microsoft.com/office/drawing/2016/5/9/chartex" xmlns:cx4="http://schemas.microsoft.com/office/drawing/2016/5/10/chartex" xmlns:cx5="http://schemas.microsoft.com/office/drawing/2016/5/11/chartex" xmlns:cx6="http://schemas.microsoft.com/office/drawing/2016/5/12/chartex" xmlns:cx7="http://schemas.microsoft.com/office/drawing/2016/5/13/chartex" xmlns:cx8="http://schemas.microsoft.com/office/drawing/2016/5/14/chartex" xmlns:mc="http://schemas.openxmlformats.org/markup-compatibility/2006" xmlns:aink="http://schemas.microsoft.com/office/drawing/2016/ink" xmlns:am3d="http://schemas.microsoft.com/office/drawing/2017/model3d" xmlns:o="urn:schemas-microsoft-com:office:office" xmlns:r="http://schemas.openxmlformats.org/officeDocument/2006/relationships" xmlns:m="http://schemas.openxmlformats.org/officeDocument/2006/math" xmlns:v="urn:schemas-microsoft-com:vml" xmlns:wp14="http://schemas.microsoft.com/office/word/2010/wordprocessingDrawing" xmlns:wp="http://schemas.openxmlformats.org/drawingml/2006/wordprocessingDrawing" xmlns:w10="urn:schemas-microsoft-com:office:word" xmlns:w="http://schemas.openxmlformats.org/wordprocessingml/2006/main" xmlns:w14="http://schemas.microsoft.com/office/word/2010/wordml" xmlns:w15="http://schemas.microsoft.com/office/word/2012/wordml" xmlns:w16cid="http://schemas.microsoft.com/office/word/2016/wordml/cid" xmlns:w16se="http://schemas.microsoft.com/office/word/2015/wordml/symex" xmlns:wpg="http://schemas.microsoft.com/office/word/2010/wordprocessingGroup" xmlns:wpi="http://schemas.microsoft.com/office/word/2010/wordprocessingInk" xmlns:wne="http://schemas.microsoft.com/office/word/2006/wordml" xmlns:wps="http://schemas.microsoft.com/office/word/2010/wordprocessingShape" mc:Ignorable="w14 w15 w16se w16cid wp14">
   <w:body>
     <w:p>
-      <w:r>
-        <w:rPr>
-          <w:rFonts w:hint="eastAsia"/>
-        </w:rPr>
-        <w:t xml:space="preserve">一 </w:t>
+      <w:proofErr w:type="gramStart"/>
+      <w:r>
+        <w:rPr>
+          <w:rFonts w:hint="eastAsia"/>
+        </w:rPr>
+        <w:t>一</w:t>
+      </w:r>
+      <w:proofErr w:type="gramEnd"/>
+      <w:r>
+        <w:rPr>
+          <w:rFonts w:hint="eastAsia"/>
+        </w:rPr>
+        <w:t xml:space="preserve"> </w:t>
       </w:r>
       <w:r>
         <w:t>semi-supervised classification with graph convolutional networks</w:t>
@@ -28,11 +36,19 @@
         </w:numPr>
         <w:ind w:firstLineChars="0"/>
       </w:pPr>
-      <w:r>
-        <w:rPr>
-          <w:rFonts w:hint="eastAsia"/>
-        </w:rPr>
-        <w:t>图结构(graph</w:t>
+      <w:proofErr w:type="gramStart"/>
+      <w:r>
+        <w:rPr>
+          <w:rFonts w:hint="eastAsia"/>
+        </w:rPr>
+        <w:t>图结构</w:t>
+      </w:r>
+      <w:proofErr w:type="gramEnd"/>
+      <w:r>
+        <w:rPr>
+          <w:rFonts w:hint="eastAsia"/>
+        </w:rPr>
+        <w:t>(graph</w:t>
       </w:r>
       <w:r>
         <w:t xml:space="preserve"> </w:t>
@@ -82,7 +98,21 @@
         <w:rPr>
           <w:rFonts w:hint="eastAsia"/>
         </w:rPr>
-        <w:t>graph)的一阶近似(approximation)做局部化(localized).来推动(决定,主导)(motivate)卷积结构的选择.</w:t>
+        <w:t>graph)的一阶</w:t>
+      </w:r>
+      <w:proofErr w:type="gramStart"/>
+      <w:r>
+        <w:rPr>
+          <w:rFonts w:hint="eastAsia"/>
+        </w:rPr>
+        <w:t>近似(</w:t>
+      </w:r>
+      <w:proofErr w:type="gramEnd"/>
+      <w:r>
+        <w:rPr>
+          <w:rFonts w:hint="eastAsia"/>
+        </w:rPr>
+        <w:t>approximation)做局部化(localized).来推动(决定,主导)(motivate)卷积结构的选择.</w:t>
       </w:r>
     </w:p>
     <w:p>
@@ -98,7 +128,21 @@
         <w:rPr>
           <w:rFonts w:hint="eastAsia"/>
         </w:rPr>
-        <w:t>模型在大量图边缘(edges?)表现的线性化</w:t>
+        <w:t>模型在</w:t>
+      </w:r>
+      <w:proofErr w:type="gramStart"/>
+      <w:r>
+        <w:rPr>
+          <w:rFonts w:hint="eastAsia"/>
+        </w:rPr>
+        <w:t>大量图</w:t>
+      </w:r>
+      <w:proofErr w:type="gramEnd"/>
+      <w:r>
+        <w:rPr>
+          <w:rFonts w:hint="eastAsia"/>
+        </w:rPr>
+        <w:t>边缘(edges?)表现的线性化</w:t>
       </w:r>
     </w:p>
     <w:p>
@@ -116,54 +160,66 @@
         </w:rPr>
         <w:t>模型能够学习到</w:t>
       </w:r>
+      <w:proofErr w:type="gramStart"/>
       <w:r>
         <w:t>”</w:t>
       </w:r>
+      <w:proofErr w:type="gramEnd"/>
       <w:r>
         <w:rPr>
           <w:rFonts w:hint="eastAsia"/>
         </w:rPr>
         <w:t>隐藏层</w:t>
       </w:r>
+      <w:proofErr w:type="gramStart"/>
       <w:r>
         <w:t>”</w:t>
       </w:r>
+      <w:proofErr w:type="gramEnd"/>
       <w:r>
         <w:rPr>
           <w:rFonts w:hint="eastAsia"/>
         </w:rPr>
         <w:t>的表示(表达性),并且能够把</w:t>
       </w:r>
+      <w:proofErr w:type="gramStart"/>
       <w:r>
         <w:t>”</w:t>
       </w:r>
+      <w:proofErr w:type="gramEnd"/>
       <w:r>
         <w:rPr>
           <w:rFonts w:hint="eastAsia"/>
         </w:rPr>
         <w:t>局部图结构</w:t>
       </w:r>
+      <w:proofErr w:type="gramStart"/>
       <w:r>
         <w:t>”</w:t>
       </w:r>
+      <w:proofErr w:type="gramEnd"/>
       <w:r>
         <w:rPr>
           <w:rFonts w:hint="eastAsia"/>
         </w:rPr>
         <w:t>和</w:t>
       </w:r>
+      <w:proofErr w:type="gramStart"/>
       <w:r>
         <w:t>”</w:t>
       </w:r>
+      <w:proofErr w:type="gramEnd"/>
       <w:r>
         <w:rPr>
           <w:rFonts w:hint="eastAsia"/>
         </w:rPr>
         <w:t>节点特征</w:t>
       </w:r>
+      <w:proofErr w:type="gramStart"/>
       <w:r>
         <w:t>”</w:t>
       </w:r>
+      <w:proofErr w:type="gramEnd"/>
       <w:r>
         <w:rPr>
           <w:rFonts w:hint="eastAsia"/>
@@ -202,7 +258,15 @@
         <w:rPr>
           <w:rFonts w:hint="eastAsia"/>
         </w:rPr>
-        <w:t>margin).</w:t>
+        <w:t>m</w:t>
+      </w:r>
+      <w:bookmarkStart w:id="0" w:name="_GoBack"/>
+      <w:bookmarkEnd w:id="0"/>
+      <w:r>
+        <w:rPr>
+          <w:rFonts w:hint="eastAsia"/>
+        </w:rPr>
+        <w:t>argin).</w:t>
       </w:r>
     </w:p>
     <w:p/>
@@ -270,8 +334,30 @@
         <w:rPr>
           <w:rFonts w:hint="eastAsia"/>
         </w:rPr>
-        <w:t>然而,只有一小部分节点(nodes,比如是文件)才含有对应的标签(认为是groud</w:t>
-      </w:r>
+        <w:t>然而,只有</w:t>
+      </w:r>
+      <w:proofErr w:type="gramStart"/>
+      <w:r>
+        <w:rPr>
+          <w:rFonts w:hint="eastAsia"/>
+        </w:rPr>
+        <w:t>一</w:t>
+      </w:r>
+      <w:proofErr w:type="gramEnd"/>
+      <w:r>
+        <w:rPr>
+          <w:rFonts w:hint="eastAsia"/>
+        </w:rPr>
+        <w:t>小部分节点(nodes,比如是文件)才含有对应的标签(认为是</w:t>
+      </w:r>
+      <w:proofErr w:type="spellStart"/>
+      <w:r>
+        <w:rPr>
+          <w:rFonts w:hint="eastAsia"/>
+        </w:rPr>
+        <w:t>groud</w:t>
+      </w:r>
+      <w:proofErr w:type="spellEnd"/>
       <w:r>
         <w:t xml:space="preserve"> </w:t>
       </w:r>
@@ -323,7 +409,21 @@
         <w:rPr>
           <w:rFonts w:hint="eastAsia"/>
         </w:rPr>
-        <w:t>abel的信息可以被平滑掉(弱化掉)通过基于图结构的正则化(regularization).</w:t>
+        <w:t>abel的信息可以被平滑掉(弱化掉)通过基于</w:t>
+      </w:r>
+      <w:proofErr w:type="gramStart"/>
+      <w:r>
+        <w:rPr>
+          <w:rFonts w:hint="eastAsia"/>
+        </w:rPr>
+        <w:t>图结构</w:t>
+      </w:r>
+      <w:proofErr w:type="gramEnd"/>
+      <w:r>
+        <w:rPr>
+          <w:rFonts w:hint="eastAsia"/>
+        </w:rPr>
+        <w:t>的正则化(regularization).</w:t>
       </w:r>
     </w:p>
     <w:p>
@@ -339,8 +439,16 @@
         <w:rPr>
           <w:rFonts w:hint="eastAsia"/>
         </w:rPr>
-        <w:t>比如在loss中引入基于图的laplacian</w:t>
-      </w:r>
+        <w:t>比如在loss中引入基于图的</w:t>
+      </w:r>
+      <w:proofErr w:type="spellStart"/>
+      <w:r>
+        <w:rPr>
+          <w:rFonts w:hint="eastAsia"/>
+        </w:rPr>
+        <w:t>laplacian</w:t>
+      </w:r>
+      <w:proofErr w:type="spellEnd"/>
       <w:r>
         <w:t xml:space="preserve"> </w:t>
       </w:r>
@@ -465,9 +573,6 @@
           <w:numId w:val="3"/>
         </w:numPr>
         <w:ind w:firstLineChars="0"/>
-        <w:rPr>
-          <w:rFonts w:hint="eastAsia"/>
-        </w:rPr>
       </w:pPr>
       <w:r>
         <w:rPr>
@@ -480,15 +585,141 @@
       </w:r>
       <w:r>
         <w:rPr>
-          <w:rFonts w:ascii="微软雅黑" w:eastAsia="微软雅黑" w:hAnsi="微软雅黑" w:cs="微软雅黑" w:hint="eastAsia"/>
-        </w:rPr>
-        <w:t>−</w:t>
+          <w:rFonts w:ascii="微软雅黑" w:eastAsia="微软雅黑" w:hAnsi="微软雅黑" w:cs="微软雅黑"/>
+        </w:rPr>
+        <w:t>–</w:t>
       </w:r>
       <w:r>
         <w:t xml:space="preserve"> A</w:t>
       </w:r>
-      <w:bookmarkStart w:id="0" w:name="_GoBack"/>
-      <w:bookmarkEnd w:id="0"/>
+      <w:r>
+        <w:rPr>
+          <w:rFonts w:hint="eastAsia"/>
+        </w:rPr>
+        <w:t>,</w:t>
+      </w:r>
+      <w:r>
+        <w:t xml:space="preserve"> </w:t>
+      </w:r>
+      <w:r>
+        <w:rPr>
+          <w:rFonts w:hint="eastAsia"/>
+        </w:rPr>
+        <w:t>delta是描述了没有归一化的图</w:t>
+      </w:r>
+      <w:proofErr w:type="spellStart"/>
+      <w:r>
+        <w:rPr>
+          <w:rFonts w:hint="eastAsia"/>
+        </w:rPr>
+        <w:t>laplacian</w:t>
+      </w:r>
+      <w:proofErr w:type="spellEnd"/>
+      <w:r>
+        <w:rPr>
+          <w:rFonts w:hint="eastAsia"/>
+        </w:rPr>
+        <w:t>.</w:t>
+      </w:r>
+    </w:p>
+    <w:p>
+      <w:pPr>
+        <w:pStyle w:val="a7"/>
+        <w:numPr>
+          <w:ilvl w:val="2"/>
+          <w:numId w:val="3"/>
+        </w:numPr>
+        <w:ind w:firstLineChars="0"/>
+      </w:pPr>
+      <w:r>
+        <w:rPr>
+          <w:rFonts w:hint="eastAsia"/>
+        </w:rPr>
+        <w:t>该图是无向图(undirected</w:t>
+      </w:r>
+      <w:r>
+        <w:t xml:space="preserve"> </w:t>
+      </w:r>
+      <w:r>
+        <w:rPr>
+          <w:rFonts w:hint="eastAsia"/>
+        </w:rPr>
+        <w:t>graph)</w:t>
+      </w:r>
+    </w:p>
+    <w:p>
+      <w:pPr>
+        <w:pStyle w:val="a7"/>
+        <w:numPr>
+          <w:ilvl w:val="2"/>
+          <w:numId w:val="3"/>
+        </w:numPr>
+        <w:ind w:firstLineChars="0"/>
+      </w:pPr>
+      <w:r>
+        <w:rPr>
+          <w:rFonts w:hint="eastAsia"/>
+        </w:rPr>
+        <w:t>A是毗邻矩阵(adjacent</w:t>
+      </w:r>
+      <w:r>
+        <w:t xml:space="preserve"> </w:t>
+      </w:r>
+      <w:r>
+        <w:rPr>
+          <w:rFonts w:hint="eastAsia"/>
+        </w:rPr>
+        <w:t>matrix</w:t>
+      </w:r>
+      <w:r>
+        <w:t xml:space="preserve"> </w:t>
+      </w:r>
+      <w:r>
+        <w:rPr>
+          <w:rFonts w:hint="eastAsia"/>
+        </w:rPr>
+        <w:t>A)</w:t>
+      </w:r>
+    </w:p>
+    <w:p>
+      <w:pPr>
+        <w:pStyle w:val="a7"/>
+        <w:numPr>
+          <w:ilvl w:val="2"/>
+          <w:numId w:val="3"/>
+        </w:numPr>
+        <w:ind w:firstLineChars="0"/>
+        <w:rPr>
+          <w:rFonts w:hint="eastAsia"/>
+        </w:rPr>
+      </w:pPr>
+      <w:r>
+        <w:rPr>
+          <w:rFonts w:hint="eastAsia"/>
+        </w:rPr>
+        <w:t>G是无向图,</w:t>
+      </w:r>
+      <w:r>
+        <w:t xml:space="preserve"> </w:t>
+      </w:r>
+      <w:r>
+        <w:t>G = (V,E)</w:t>
+      </w:r>
+      <w:r>
+        <w:rPr>
+          <w:rFonts w:hint="eastAsia"/>
+        </w:rPr>
+        <w:t>,V是节点(单位是N),</w:t>
+      </w:r>
+      <w:r>
+        <w:t xml:space="preserve"> </w:t>
+      </w:r>
+      <w:r>
+        <w:rPr>
+          <w:rFonts w:hint="eastAsia"/>
+        </w:rPr>
+        <w:t>epsilon是edges.</w:t>
+      </w:r>
     </w:p>
     <w:sectPr>
       <w:pgSz w:w="11906" w:h="16838"/>
@@ -654,7 +885,7 @@
         <w:ind w:left="1200" w:hanging="420"/>
       </w:pPr>
     </w:lvl>
-    <w:lvl w:ilvl="2" w:tplc="0409001B" w:tentative="1">
+    <w:lvl w:ilvl="2" w:tplc="0409001B">
       <w:start w:val="1"/>
       <w:numFmt w:val="lowerRoman"/>
       <w:lvlText w:val="%3."/>

</xml_diff>

<commit_message>
1. add pyTorch env 2. add caffe refineDet
</commit_message>
<xml_diff>
--- a/faceCluster相关.docx
+++ b/faceCluster相关.docx
@@ -3,6 +3,9 @@
 <w:document xmlns:wpc="http://schemas.microsoft.com/office/word/2010/wordprocessingCanvas" xmlns:cx="http://schemas.microsoft.com/office/drawing/2014/chartex" xmlns:cx1="http://schemas.microsoft.com/office/drawing/2015/9/8/chartex" xmlns:cx2="http://schemas.microsoft.com/office/drawing/2015/10/21/chartex" xmlns:cx3="http://schemas.microsoft.com/office/drawing/2016/5/9/chartex" xmlns:cx4="http://schemas.microsoft.com/office/drawing/2016/5/10/chartex" xmlns:cx5="http://schemas.microsoft.com/office/drawing/2016/5/11/chartex" xmlns:cx6="http://schemas.microsoft.com/office/drawing/2016/5/12/chartex" xmlns:cx7="http://schemas.microsoft.com/office/drawing/2016/5/13/chartex" xmlns:cx8="http://schemas.microsoft.com/office/drawing/2016/5/14/chartex" xmlns:mc="http://schemas.openxmlformats.org/markup-compatibility/2006" xmlns:aink="http://schemas.microsoft.com/office/drawing/2016/ink" xmlns:am3d="http://schemas.microsoft.com/office/drawing/2017/model3d" xmlns:o="urn:schemas-microsoft-com:office:office" xmlns:r="http://schemas.openxmlformats.org/officeDocument/2006/relationships" xmlns:m="http://schemas.openxmlformats.org/officeDocument/2006/math" xmlns:v="urn:schemas-microsoft-com:vml" xmlns:wp14="http://schemas.microsoft.com/office/word/2010/wordprocessingDrawing" xmlns:wp="http://schemas.openxmlformats.org/drawingml/2006/wordprocessingDrawing" xmlns:w10="urn:schemas-microsoft-com:office:word" xmlns:w="http://schemas.openxmlformats.org/wordprocessingml/2006/main" xmlns:w14="http://schemas.microsoft.com/office/word/2010/wordml" xmlns:w15="http://schemas.microsoft.com/office/word/2012/wordml" xmlns:w16cid="http://schemas.microsoft.com/office/word/2016/wordml/cid" xmlns:w16se="http://schemas.microsoft.com/office/word/2015/wordml/symex" xmlns:wpg="http://schemas.microsoft.com/office/word/2010/wordprocessingGroup" xmlns:wpi="http://schemas.microsoft.com/office/word/2010/wordprocessingInk" xmlns:wne="http://schemas.microsoft.com/office/word/2006/wordml" xmlns:wps="http://schemas.microsoft.com/office/word/2010/wordprocessingShape" mc:Ignorable="w14 w15 w16se w16cid wp14">
   <w:body>
     <w:p>
+      <w:pPr>
+        <w:pStyle w:val="1"/>
+      </w:pPr>
       <w:proofErr w:type="gramStart"/>
       <w:r>
         <w:rPr>
@@ -23,6 +26,9 @@
     </w:p>
     <w:p/>
     <w:p>
+      <w:pPr>
+        <w:pStyle w:val="2"/>
+      </w:pPr>
       <w:r>
         <w:t>Abstract</w:t>
       </w:r>
@@ -258,19 +264,14 @@
         <w:rPr>
           <w:rFonts w:hint="eastAsia"/>
         </w:rPr>
-        <w:t>m</w:t>
-      </w:r>
-      <w:bookmarkStart w:id="0" w:name="_GoBack"/>
-      <w:bookmarkEnd w:id="0"/>
-      <w:r>
-        <w:rPr>
-          <w:rFonts w:hint="eastAsia"/>
-        </w:rPr>
-        <w:t>argin).</w:t>
+        <w:t>margin).</w:t>
       </w:r>
     </w:p>
     <w:p/>
     <w:p>
+      <w:pPr>
+        <w:pStyle w:val="2"/>
+      </w:pPr>
       <w:r>
         <w:rPr>
           <w:rFonts w:hint="eastAsia"/>
@@ -689,9 +690,6 @@
           <w:numId w:val="3"/>
         </w:numPr>
         <w:ind w:firstLineChars="0"/>
-        <w:rPr>
-          <w:rFonts w:hint="eastAsia"/>
-        </w:rPr>
       </w:pPr>
       <w:r>
         <w:rPr>
@@ -720,6 +718,64 @@
         </w:rPr>
         <w:t>epsilon是edges.</w:t>
       </w:r>
+    </w:p>
+    <w:p/>
+    <w:p>
+      <w:pPr>
+        <w:pStyle w:val="1"/>
+      </w:pPr>
+      <w:r>
+        <w:rPr>
+          <w:rFonts w:hint="eastAsia"/>
+        </w:rPr>
+        <w:lastRenderedPageBreak/>
+        <w:t xml:space="preserve">二 </w:t>
+      </w:r>
+      <w:proofErr w:type="spellStart"/>
+      <w:r>
+        <w:rPr>
+          <w:rFonts w:hint="eastAsia"/>
+        </w:rPr>
+        <w:t>gcn</w:t>
+      </w:r>
+      <w:proofErr w:type="spellEnd"/>
+      <w:r>
+        <w:rPr>
+          <w:rFonts w:hint="eastAsia"/>
+        </w:rPr>
+        <w:t>代码实现及训练</w:t>
+      </w:r>
+    </w:p>
+    <w:p>
+      <w:pPr>
+        <w:pStyle w:val="2"/>
+      </w:pPr>
+      <w:r>
+        <w:rPr>
+          <w:rFonts w:hint="eastAsia"/>
+        </w:rPr>
+        <w:t>2.1</w:t>
+      </w:r>
+      <w:r>
+        <w:t xml:space="preserve"> </w:t>
+      </w:r>
+      <w:r>
+        <w:rPr>
+          <w:rFonts w:hint="eastAsia"/>
+        </w:rPr>
+        <w:t>数据集</w:t>
+      </w:r>
+    </w:p>
+    <w:p>
+      <w:bookmarkStart w:id="0" w:name="_GoBack"/>
+      <w:bookmarkEnd w:id="0"/>
+    </w:p>
+    <w:p>
+      <w:pPr>
+        <w:rPr>
+          <w:rFonts w:hint="eastAsia"/>
+        </w:rPr>
+      </w:pPr>
     </w:p>
     <w:sectPr>
       <w:pgSz w:w="11906" w:h="16838"/>
@@ -1450,6 +1506,51 @@
       <w:jc w:val="both"/>
     </w:pPr>
   </w:style>
+  <w:style w:type="paragraph" w:styleId="1">
+    <w:name w:val="heading 1"/>
+    <w:basedOn w:val="a"/>
+    <w:next w:val="a"/>
+    <w:link w:val="10"/>
+    <w:uiPriority w:val="9"/>
+    <w:qFormat/>
+    <w:rsid w:val="00A36355"/>
+    <w:pPr>
+      <w:keepNext/>
+      <w:keepLines/>
+      <w:spacing w:before="340" w:after="330" w:line="578" w:lineRule="auto"/>
+      <w:outlineLvl w:val="0"/>
+    </w:pPr>
+    <w:rPr>
+      <w:b/>
+      <w:bCs/>
+      <w:kern w:val="44"/>
+      <w:sz w:val="44"/>
+      <w:szCs w:val="44"/>
+    </w:rPr>
+  </w:style>
+  <w:style w:type="paragraph" w:styleId="2">
+    <w:name w:val="heading 2"/>
+    <w:basedOn w:val="a"/>
+    <w:next w:val="a"/>
+    <w:link w:val="20"/>
+    <w:uiPriority w:val="9"/>
+    <w:unhideWhenUsed/>
+    <w:qFormat/>
+    <w:rsid w:val="00A36355"/>
+    <w:pPr>
+      <w:keepNext/>
+      <w:keepLines/>
+      <w:spacing w:before="260" w:after="260" w:line="416" w:lineRule="auto"/>
+      <w:outlineLvl w:val="1"/>
+    </w:pPr>
+    <w:rPr>
+      <w:rFonts w:asciiTheme="majorHAnsi" w:eastAsiaTheme="majorEastAsia" w:hAnsiTheme="majorHAnsi" w:cstheme="majorBidi"/>
+      <w:b/>
+      <w:bCs/>
+      <w:sz w:val="32"/>
+      <w:szCs w:val="32"/>
+    </w:rPr>
+  </w:style>
   <w:style w:type="character" w:default="1" w:styleId="a0">
     <w:name w:val="Default Paragraph Font"/>
     <w:uiPriority w:val="1"/>
@@ -1551,6 +1652,34 @@
     <w:pPr>
       <w:ind w:firstLineChars="200" w:firstLine="420"/>
     </w:pPr>
+  </w:style>
+  <w:style w:type="character" w:customStyle="1" w:styleId="10">
+    <w:name w:val="标题 1 字符"/>
+    <w:basedOn w:val="a0"/>
+    <w:link w:val="1"/>
+    <w:uiPriority w:val="9"/>
+    <w:rsid w:val="00A36355"/>
+    <w:rPr>
+      <w:b/>
+      <w:bCs/>
+      <w:kern w:val="44"/>
+      <w:sz w:val="44"/>
+      <w:szCs w:val="44"/>
+    </w:rPr>
+  </w:style>
+  <w:style w:type="character" w:customStyle="1" w:styleId="20">
+    <w:name w:val="标题 2 字符"/>
+    <w:basedOn w:val="a0"/>
+    <w:link w:val="2"/>
+    <w:uiPriority w:val="9"/>
+    <w:rsid w:val="00A36355"/>
+    <w:rPr>
+      <w:rFonts w:asciiTheme="majorHAnsi" w:eastAsiaTheme="majorEastAsia" w:hAnsiTheme="majorHAnsi" w:cstheme="majorBidi"/>
+      <w:b/>
+      <w:bCs/>
+      <w:sz w:val="32"/>
+      <w:szCs w:val="32"/>
+    </w:rPr>
   </w:style>
 </w:styles>
 </file>

</xml_diff>

<commit_message>
1. reUnderstanding ARM and ODM
</commit_message>
<xml_diff>
--- a/faceCluster相关.docx
+++ b/faceCluster相关.docx
@@ -6,19 +6,11 @@
       <w:pPr>
         <w:pStyle w:val="1"/>
       </w:pPr>
-      <w:proofErr w:type="gramStart"/>
-      <w:r>
-        <w:rPr>
-          <w:rFonts w:hint="eastAsia"/>
-        </w:rPr>
-        <w:t>一</w:t>
-      </w:r>
-      <w:proofErr w:type="gramEnd"/>
-      <w:r>
-        <w:rPr>
-          <w:rFonts w:hint="eastAsia"/>
-        </w:rPr>
-        <w:t xml:space="preserve"> </w:t>
+      <w:r>
+        <w:rPr>
+          <w:rFonts w:hint="eastAsia"/>
+        </w:rPr>
+        <w:t xml:space="preserve">一 </w:t>
       </w:r>
       <w:r>
         <w:t>semi-supervised classification with graph convolutional networks</w:t>
@@ -42,19 +34,11 @@
         </w:numPr>
         <w:ind w:firstLineChars="0"/>
       </w:pPr>
-      <w:proofErr w:type="gramStart"/>
-      <w:r>
-        <w:rPr>
-          <w:rFonts w:hint="eastAsia"/>
-        </w:rPr>
-        <w:t>图结构</w:t>
-      </w:r>
-      <w:proofErr w:type="gramEnd"/>
-      <w:r>
-        <w:rPr>
-          <w:rFonts w:hint="eastAsia"/>
-        </w:rPr>
-        <w:t>(graph</w:t>
+      <w:r>
+        <w:rPr>
+          <w:rFonts w:hint="eastAsia"/>
+        </w:rPr>
+        <w:t>图结构(graph</w:t>
       </w:r>
       <w:r>
         <w:t xml:space="preserve"> </w:t>
@@ -104,21 +88,7 @@
         <w:rPr>
           <w:rFonts w:hint="eastAsia"/>
         </w:rPr>
-        <w:t>graph)的一阶</w:t>
-      </w:r>
-      <w:proofErr w:type="gramStart"/>
-      <w:r>
-        <w:rPr>
-          <w:rFonts w:hint="eastAsia"/>
-        </w:rPr>
-        <w:t>近似(</w:t>
-      </w:r>
-      <w:proofErr w:type="gramEnd"/>
-      <w:r>
-        <w:rPr>
-          <w:rFonts w:hint="eastAsia"/>
-        </w:rPr>
-        <w:t>approximation)做局部化(localized).来推动(决定,主导)(motivate)卷积结构的选择.</w:t>
+        <w:t>graph)的一阶近似(approximation)做局部化(localized).来推动(决定,主导)(motivate)卷积结构的选择.</w:t>
       </w:r>
     </w:p>
     <w:p>
@@ -134,21 +104,7 @@
         <w:rPr>
           <w:rFonts w:hint="eastAsia"/>
         </w:rPr>
-        <w:t>模型在</w:t>
-      </w:r>
-      <w:proofErr w:type="gramStart"/>
-      <w:r>
-        <w:rPr>
-          <w:rFonts w:hint="eastAsia"/>
-        </w:rPr>
-        <w:t>大量图</w:t>
-      </w:r>
-      <w:proofErr w:type="gramEnd"/>
-      <w:r>
-        <w:rPr>
-          <w:rFonts w:hint="eastAsia"/>
-        </w:rPr>
-        <w:t>边缘(edges?)表现的线性化</w:t>
+        <w:t>模型在大量图边缘(edges?)表现的线性化</w:t>
       </w:r>
     </w:p>
     <w:p>
@@ -166,66 +122,54 @@
         </w:rPr>
         <w:t>模型能够学习到</w:t>
       </w:r>
-      <w:proofErr w:type="gramStart"/>
       <w:r>
         <w:t>”</w:t>
       </w:r>
-      <w:proofErr w:type="gramEnd"/>
       <w:r>
         <w:rPr>
           <w:rFonts w:hint="eastAsia"/>
         </w:rPr>
         <w:t>隐藏层</w:t>
       </w:r>
-      <w:proofErr w:type="gramStart"/>
       <w:r>
         <w:t>”</w:t>
       </w:r>
-      <w:proofErr w:type="gramEnd"/>
       <w:r>
         <w:rPr>
           <w:rFonts w:hint="eastAsia"/>
         </w:rPr>
         <w:t>的表示(表达性),并且能够把</w:t>
       </w:r>
-      <w:proofErr w:type="gramStart"/>
       <w:r>
         <w:t>”</w:t>
       </w:r>
-      <w:proofErr w:type="gramEnd"/>
       <w:r>
         <w:rPr>
           <w:rFonts w:hint="eastAsia"/>
         </w:rPr>
         <w:t>局部图结构</w:t>
       </w:r>
-      <w:proofErr w:type="gramStart"/>
       <w:r>
         <w:t>”</w:t>
       </w:r>
-      <w:proofErr w:type="gramEnd"/>
       <w:r>
         <w:rPr>
           <w:rFonts w:hint="eastAsia"/>
         </w:rPr>
         <w:t>和</w:t>
       </w:r>
-      <w:proofErr w:type="gramStart"/>
       <w:r>
         <w:t>”</w:t>
       </w:r>
-      <w:proofErr w:type="gramEnd"/>
       <w:r>
         <w:rPr>
           <w:rFonts w:hint="eastAsia"/>
         </w:rPr>
         <w:t>节点特征</w:t>
       </w:r>
-      <w:proofErr w:type="gramStart"/>
       <w:r>
         <w:t>”</w:t>
       </w:r>
-      <w:proofErr w:type="gramEnd"/>
       <w:r>
         <w:rPr>
           <w:rFonts w:hint="eastAsia"/>
@@ -335,30 +279,8 @@
         <w:rPr>
           <w:rFonts w:hint="eastAsia"/>
         </w:rPr>
-        <w:t>然而,只有</w:t>
-      </w:r>
-      <w:proofErr w:type="gramStart"/>
-      <w:r>
-        <w:rPr>
-          <w:rFonts w:hint="eastAsia"/>
-        </w:rPr>
-        <w:t>一</w:t>
-      </w:r>
-      <w:proofErr w:type="gramEnd"/>
-      <w:r>
-        <w:rPr>
-          <w:rFonts w:hint="eastAsia"/>
-        </w:rPr>
-        <w:t>小部分节点(nodes,比如是文件)才含有对应的标签(认为是</w:t>
-      </w:r>
-      <w:proofErr w:type="spellStart"/>
-      <w:r>
-        <w:rPr>
-          <w:rFonts w:hint="eastAsia"/>
-        </w:rPr>
-        <w:t>groud</w:t>
-      </w:r>
-      <w:proofErr w:type="spellEnd"/>
+        <w:t>然而,只有一小部分节点(nodes,比如是文件)才含有对应的标签(认为是groud</w:t>
+      </w:r>
       <w:r>
         <w:t xml:space="preserve"> </w:t>
       </w:r>
@@ -410,21 +332,7 @@
         <w:rPr>
           <w:rFonts w:hint="eastAsia"/>
         </w:rPr>
-        <w:t>abel的信息可以被平滑掉(弱化掉)通过基于</w:t>
-      </w:r>
-      <w:proofErr w:type="gramStart"/>
-      <w:r>
-        <w:rPr>
-          <w:rFonts w:hint="eastAsia"/>
-        </w:rPr>
-        <w:t>图结构</w:t>
-      </w:r>
-      <w:proofErr w:type="gramEnd"/>
-      <w:r>
-        <w:rPr>
-          <w:rFonts w:hint="eastAsia"/>
-        </w:rPr>
-        <w:t>的正则化(regularization).</w:t>
+        <w:t>abel的信息可以被平滑掉(弱化掉)通过基于图结构的正则化(regularization).</w:t>
       </w:r>
     </w:p>
     <w:p>
@@ -440,16 +348,8 @@
         <w:rPr>
           <w:rFonts w:hint="eastAsia"/>
         </w:rPr>
-        <w:t>比如在loss中引入基于图的</w:t>
-      </w:r>
-      <w:proofErr w:type="spellStart"/>
-      <w:r>
-        <w:rPr>
-          <w:rFonts w:hint="eastAsia"/>
-        </w:rPr>
-        <w:t>laplacian</w:t>
-      </w:r>
-      <w:proofErr w:type="spellEnd"/>
+        <w:t>比如在loss中引入基于图的laplacian</w:t>
+      </w:r>
       <w:r>
         <w:t xml:space="preserve"> </w:t>
       </w:r>
@@ -606,21 +506,7 @@
         <w:rPr>
           <w:rFonts w:hint="eastAsia"/>
         </w:rPr>
-        <w:t>delta是描述了没有归一化的图</w:t>
-      </w:r>
-      <w:proofErr w:type="spellStart"/>
-      <w:r>
-        <w:rPr>
-          <w:rFonts w:hint="eastAsia"/>
-        </w:rPr>
-        <w:t>laplacian</w:t>
-      </w:r>
-      <w:proofErr w:type="spellEnd"/>
-      <w:r>
-        <w:rPr>
-          <w:rFonts w:hint="eastAsia"/>
-        </w:rPr>
-        <w:t>.</w:t>
+        <w:t>delta是描述了没有归一化的图laplacian.</w:t>
       </w:r>
     </w:p>
     <w:p>
@@ -729,21 +615,7 @@
           <w:rFonts w:hint="eastAsia"/>
         </w:rPr>
         <w:lastRenderedPageBreak/>
-        <w:t xml:space="preserve">二 </w:t>
-      </w:r>
-      <w:proofErr w:type="spellStart"/>
-      <w:r>
-        <w:rPr>
-          <w:rFonts w:hint="eastAsia"/>
-        </w:rPr>
-        <w:t>gcn</w:t>
-      </w:r>
-      <w:proofErr w:type="spellEnd"/>
-      <w:r>
-        <w:rPr>
-          <w:rFonts w:hint="eastAsia"/>
-        </w:rPr>
-        <w:t>代码实现及训练</w:t>
+        <w:t>二 gcn代码实现及训练</w:t>
       </w:r>
     </w:p>
     <w:p>
@@ -766,10 +638,33 @@
         <w:t>数据集</w:t>
       </w:r>
     </w:p>
-    <w:p>
+    <w:p/>
+    <w:p>
+      <w:r>
+        <w:rPr>
+          <w:rFonts w:hint="eastAsia"/>
+        </w:rPr>
+        <w:t>2.2</w:t>
+      </w:r>
+      <w:r>
+        <w:t xml:space="preserve"> </w:t>
+      </w:r>
+      <w:r>
+        <w:rPr>
+          <w:rFonts w:hint="eastAsia"/>
+        </w:rPr>
+        <w:t>从代码角度对</w:t>
+      </w:r>
       <w:bookmarkStart w:id="0" w:name="_GoBack"/>
       <w:bookmarkEnd w:id="0"/>
-    </w:p>
+      <w:r>
+        <w:rPr>
+          <w:rFonts w:hint="eastAsia"/>
+        </w:rPr>
+        <w:t>GCN再理解</w:t>
+      </w:r>
+    </w:p>
+    <w:p/>
     <w:p>
       <w:pPr>
         <w:rPr>

</xml_diff>